<commit_message>
Adicion word de ejercicio de equivalencias
</commit_message>
<xml_diff>
--- a/EjercicioClasesEquivalencia.docx
+++ b/EjercicioClasesEquivalencia.docx
@@ -1153,7 +1153,21 @@
                 <w:color w:val="00000A"/>
                 <w:sz w:val="24"/>
               </w:rPr>
-              <w:t>días de antelación &lt;= 20;  0 &lt; edad &lt; 18</w:t>
+              <w:t>días de antelación &lt;= 20;  0 &lt;</w:t>
+            </w:r>
+            <w:r>
+              <w:rPr>
+                <w:color w:val="00000A"/>
+                <w:sz w:val="24"/>
+              </w:rPr>
+              <w:t>=</w:t>
+            </w:r>
+            <w:r>
+              <w:rPr>
+                <w:color w:val="00000A"/>
+                <w:sz w:val="24"/>
+              </w:rPr>
+              <w:t xml:space="preserve"> edad &lt; 18</w:t>
             </w:r>
           </w:p>
         </w:tc>
@@ -1245,7 +1259,21 @@
                 <w:color w:val="00000A"/>
                 <w:sz w:val="24"/>
               </w:rPr>
-              <w:t>Tarifa &gt; 0; días de antelación &gt; 20;  0 &lt; edad &lt; 18</w:t>
+              <w:t>Tarifa &gt; 0; días de antelación &gt; 20;  0 &lt;</w:t>
+            </w:r>
+            <w:r>
+              <w:rPr>
+                <w:color w:val="00000A"/>
+                <w:sz w:val="24"/>
+              </w:rPr>
+              <w:t xml:space="preserve">= </w:t>
+            </w:r>
+            <w:r>
+              <w:rPr>
+                <w:color w:val="00000A"/>
+                <w:sz w:val="24"/>
+              </w:rPr>
+              <w:t>edad &lt; 18</w:t>
             </w:r>
           </w:p>
         </w:tc>
@@ -2530,7 +2558,21 @@
                 <w:color w:val="00000A"/>
                 <w:sz w:val="24"/>
               </w:rPr>
-              <w:t>Tarifa &gt; 0;  0 &lt;= días de antelación &lt;= 20;  0 &lt; edad &lt; 18</w:t>
+              <w:t>Tarifa &gt; 0;  0 &lt;= días de antelación &lt;= 20;  0 &lt;</w:t>
+            </w:r>
+            <w:r>
+              <w:rPr>
+                <w:color w:val="00000A"/>
+                <w:sz w:val="24"/>
+              </w:rPr>
+              <w:t>=</w:t>
+            </w:r>
+            <w:r>
+              <w:rPr>
+                <w:color w:val="00000A"/>
+                <w:sz w:val="24"/>
+              </w:rPr>
+              <w:t xml:space="preserve"> edad &lt; 18</w:t>
             </w:r>
           </w:p>
         </w:tc>
@@ -2583,7 +2625,21 @@
                 <w:color w:val="00000A"/>
                 <w:sz w:val="24"/>
               </w:rPr>
-              <w:t>Tarifa &gt; 0; días de antelación &gt; 20;  0 &lt; edad &lt; 18</w:t>
+              <w:t>Tarifa &gt; 0; días de antelación &gt; 20;  0 &lt;</w:t>
+            </w:r>
+            <w:r>
+              <w:rPr>
+                <w:color w:val="00000A"/>
+                <w:sz w:val="24"/>
+              </w:rPr>
+              <w:t>=</w:t>
+            </w:r>
+            <w:r>
+              <w:rPr>
+                <w:color w:val="00000A"/>
+                <w:sz w:val="24"/>
+              </w:rPr>
+              <w:t xml:space="preserve"> edad &lt; 18</w:t>
             </w:r>
           </w:p>
         </w:tc>
@@ -3286,6 +3342,9 @@
               <w:spacing w:after="0" w:line="259" w:lineRule="auto"/>
               <w:ind w:left="0" w:right="0" w:firstLine="0"/>
               <w:jc w:val="left"/>
+              <w:rPr>
+                <w:lang w:val="en-US"/>
+              </w:rPr>
             </w:pPr>
             <w:r>
               <w:t>850.000</w:t>
@@ -3304,42 +3363,54 @@
               <w:ind w:left="0" w:right="0" w:firstLine="0"/>
               <w:jc w:val="left"/>
             </w:pPr>
-          </w:p>
-        </w:tc>
-        <w:tc>
-          <w:tcPr>
-            <w:tcW w:w="1913" w:type="dxa"/>
-          </w:tcPr>
-          <w:p>
-            <w:pPr>
-              <w:spacing w:after="0" w:line="259" w:lineRule="auto"/>
-              <w:ind w:left="0" w:right="0" w:firstLine="0"/>
-              <w:jc w:val="left"/>
-            </w:pPr>
-          </w:p>
-        </w:tc>
-        <w:tc>
-          <w:tcPr>
-            <w:tcW w:w="1913" w:type="dxa"/>
-          </w:tcPr>
-          <w:p>
-            <w:pPr>
-              <w:spacing w:after="0" w:line="259" w:lineRule="auto"/>
-              <w:ind w:left="0" w:right="0" w:firstLine="0"/>
-              <w:jc w:val="left"/>
-            </w:pPr>
-          </w:p>
-        </w:tc>
-        <w:tc>
-          <w:tcPr>
-            <w:tcW w:w="1913" w:type="dxa"/>
-          </w:tcPr>
-          <w:p>
-            <w:pPr>
-              <w:spacing w:after="0" w:line="259" w:lineRule="auto"/>
-              <w:ind w:left="0" w:right="0" w:firstLine="0"/>
-              <w:jc w:val="left"/>
-            </w:pPr>
+            <w:r>
+              <w:t>3</w:t>
+            </w:r>
+          </w:p>
+        </w:tc>
+        <w:tc>
+          <w:tcPr>
+            <w:tcW w:w="1913" w:type="dxa"/>
+          </w:tcPr>
+          <w:p>
+            <w:pPr>
+              <w:spacing w:after="0" w:line="259" w:lineRule="auto"/>
+              <w:ind w:left="0" w:right="0" w:firstLine="0"/>
+              <w:jc w:val="left"/>
+            </w:pPr>
+            <w:r>
+              <w:t>1’000.000</w:t>
+            </w:r>
+          </w:p>
+        </w:tc>
+        <w:tc>
+          <w:tcPr>
+            <w:tcW w:w="1913" w:type="dxa"/>
+          </w:tcPr>
+          <w:p>
+            <w:pPr>
+              <w:spacing w:after="0" w:line="259" w:lineRule="auto"/>
+              <w:ind w:left="0" w:right="0" w:firstLine="0"/>
+              <w:jc w:val="left"/>
+            </w:pPr>
+            <w:r>
+              <w:t>0</w:t>
+            </w:r>
+          </w:p>
+        </w:tc>
+        <w:tc>
+          <w:tcPr>
+            <w:tcW w:w="1913" w:type="dxa"/>
+          </w:tcPr>
+          <w:p>
+            <w:pPr>
+              <w:spacing w:after="0" w:line="259" w:lineRule="auto"/>
+              <w:ind w:left="0" w:right="0" w:firstLine="0"/>
+              <w:jc w:val="left"/>
+            </w:pPr>
+            <w:r>
+              <w:t>0</w:t>
+            </w:r>
           </w:p>
         </w:tc>
         <w:tc>
@@ -3352,6 +3423,857 @@
               <w:ind w:left="0" w:right="0" w:firstLine="0"/>
               <w:jc w:val="left"/>
             </w:pPr>
+            <w:r>
+              <w:t>950.000</w:t>
+            </w:r>
+          </w:p>
+        </w:tc>
+      </w:tr>
+      <w:tr>
+        <w:tc>
+          <w:tcPr>
+            <w:tcW w:w="1913" w:type="dxa"/>
+          </w:tcPr>
+          <w:p>
+            <w:pPr>
+              <w:spacing w:after="0" w:line="259" w:lineRule="auto"/>
+              <w:ind w:left="0" w:right="0" w:firstLine="0"/>
+              <w:jc w:val="left"/>
+            </w:pPr>
+            <w:r>
+              <w:t>3</w:t>
+            </w:r>
+          </w:p>
+        </w:tc>
+        <w:tc>
+          <w:tcPr>
+            <w:tcW w:w="1913" w:type="dxa"/>
+          </w:tcPr>
+          <w:p>
+            <w:pPr>
+              <w:spacing w:after="0" w:line="259" w:lineRule="auto"/>
+              <w:ind w:left="0" w:right="0" w:firstLine="0"/>
+              <w:jc w:val="left"/>
+            </w:pPr>
+            <w:r>
+              <w:t>1’000.000</w:t>
+            </w:r>
+          </w:p>
+        </w:tc>
+        <w:tc>
+          <w:tcPr>
+            <w:tcW w:w="1913" w:type="dxa"/>
+          </w:tcPr>
+          <w:p>
+            <w:pPr>
+              <w:spacing w:after="0" w:line="259" w:lineRule="auto"/>
+              <w:ind w:left="0" w:right="0" w:firstLine="0"/>
+              <w:jc w:val="left"/>
+            </w:pPr>
+            <w:r>
+              <w:t>10</w:t>
+            </w:r>
+          </w:p>
+        </w:tc>
+        <w:tc>
+          <w:tcPr>
+            <w:tcW w:w="1913" w:type="dxa"/>
+          </w:tcPr>
+          <w:p>
+            <w:pPr>
+              <w:spacing w:after="0" w:line="259" w:lineRule="auto"/>
+              <w:ind w:left="0" w:right="0" w:firstLine="0"/>
+              <w:jc w:val="left"/>
+            </w:pPr>
+            <w:r>
+              <w:t>10</w:t>
+            </w:r>
+          </w:p>
+        </w:tc>
+        <w:tc>
+          <w:tcPr>
+            <w:tcW w:w="1914" w:type="dxa"/>
+          </w:tcPr>
+          <w:p>
+            <w:pPr>
+              <w:spacing w:after="0" w:line="259" w:lineRule="auto"/>
+              <w:ind w:left="0" w:right="0" w:firstLine="0"/>
+              <w:jc w:val="left"/>
+            </w:pPr>
+            <w:r>
+              <w:t>950.000</w:t>
+            </w:r>
+          </w:p>
+        </w:tc>
+      </w:tr>
+      <w:tr>
+        <w:tc>
+          <w:tcPr>
+            <w:tcW w:w="1913" w:type="dxa"/>
+          </w:tcPr>
+          <w:p>
+            <w:pPr>
+              <w:spacing w:after="0" w:line="259" w:lineRule="auto"/>
+              <w:ind w:left="0" w:right="0" w:firstLine="0"/>
+              <w:jc w:val="left"/>
+            </w:pPr>
+            <w:r>
+              <w:t>3</w:t>
+            </w:r>
+          </w:p>
+        </w:tc>
+        <w:tc>
+          <w:tcPr>
+            <w:tcW w:w="1913" w:type="dxa"/>
+          </w:tcPr>
+          <w:p>
+            <w:pPr>
+              <w:spacing w:after="0" w:line="259" w:lineRule="auto"/>
+              <w:ind w:left="0" w:right="0" w:firstLine="0"/>
+              <w:jc w:val="left"/>
+            </w:pPr>
+            <w:r>
+              <w:t>1’000.000</w:t>
+            </w:r>
+          </w:p>
+        </w:tc>
+        <w:tc>
+          <w:tcPr>
+            <w:tcW w:w="1913" w:type="dxa"/>
+          </w:tcPr>
+          <w:p>
+            <w:pPr>
+              <w:spacing w:after="0" w:line="259" w:lineRule="auto"/>
+              <w:ind w:left="0" w:right="0" w:firstLine="0"/>
+              <w:jc w:val="left"/>
+            </w:pPr>
+            <w:r>
+              <w:t>20</w:t>
+            </w:r>
+          </w:p>
+        </w:tc>
+        <w:tc>
+          <w:tcPr>
+            <w:tcW w:w="1913" w:type="dxa"/>
+          </w:tcPr>
+          <w:p>
+            <w:pPr>
+              <w:spacing w:after="0" w:line="259" w:lineRule="auto"/>
+              <w:ind w:left="0" w:right="0" w:firstLine="0"/>
+              <w:jc w:val="left"/>
+            </w:pPr>
+            <w:r>
+              <w:t>17</w:t>
+            </w:r>
+          </w:p>
+        </w:tc>
+        <w:tc>
+          <w:tcPr>
+            <w:tcW w:w="1914" w:type="dxa"/>
+          </w:tcPr>
+          <w:p>
+            <w:pPr>
+              <w:spacing w:after="0" w:line="259" w:lineRule="auto"/>
+              <w:ind w:left="0" w:right="0" w:firstLine="0"/>
+              <w:jc w:val="left"/>
+            </w:pPr>
+            <w:r>
+              <w:t>950.000</w:t>
+            </w:r>
+          </w:p>
+        </w:tc>
+      </w:tr>
+      <w:tr>
+        <w:tc>
+          <w:tcPr>
+            <w:tcW w:w="1913" w:type="dxa"/>
+          </w:tcPr>
+          <w:p>
+            <w:pPr>
+              <w:spacing w:after="0" w:line="259" w:lineRule="auto"/>
+              <w:ind w:left="0" w:right="0" w:firstLine="0"/>
+              <w:jc w:val="left"/>
+            </w:pPr>
+            <w:r>
+              <w:lastRenderedPageBreak/>
+              <w:t>4</w:t>
+            </w:r>
+          </w:p>
+        </w:tc>
+        <w:tc>
+          <w:tcPr>
+            <w:tcW w:w="1913" w:type="dxa"/>
+          </w:tcPr>
+          <w:p>
+            <w:pPr>
+              <w:spacing w:after="0" w:line="259" w:lineRule="auto"/>
+              <w:ind w:left="0" w:right="0" w:firstLine="0"/>
+              <w:jc w:val="left"/>
+            </w:pPr>
+            <w:r>
+              <w:t>1’000.000</w:t>
+            </w:r>
+          </w:p>
+        </w:tc>
+        <w:tc>
+          <w:tcPr>
+            <w:tcW w:w="1913" w:type="dxa"/>
+          </w:tcPr>
+          <w:p>
+            <w:pPr>
+              <w:spacing w:after="0" w:line="259" w:lineRule="auto"/>
+              <w:ind w:left="0" w:right="0" w:firstLine="0"/>
+              <w:jc w:val="left"/>
+            </w:pPr>
+            <w:r>
+              <w:t>21</w:t>
+            </w:r>
+          </w:p>
+        </w:tc>
+        <w:tc>
+          <w:tcPr>
+            <w:tcW w:w="1913" w:type="dxa"/>
+          </w:tcPr>
+          <w:p>
+            <w:pPr>
+              <w:spacing w:after="0" w:line="259" w:lineRule="auto"/>
+              <w:ind w:left="0" w:right="0" w:firstLine="0"/>
+              <w:jc w:val="left"/>
+            </w:pPr>
+            <w:r>
+              <w:t>0</w:t>
+            </w:r>
+          </w:p>
+        </w:tc>
+        <w:tc>
+          <w:tcPr>
+            <w:tcW w:w="1914" w:type="dxa"/>
+          </w:tcPr>
+          <w:p>
+            <w:pPr>
+              <w:spacing w:after="0" w:line="259" w:lineRule="auto"/>
+              <w:ind w:left="0" w:right="0" w:firstLine="0"/>
+              <w:jc w:val="left"/>
+            </w:pPr>
+            <w:r>
+              <w:t>800.000</w:t>
+            </w:r>
+          </w:p>
+        </w:tc>
+      </w:tr>
+      <w:tr>
+        <w:tc>
+          <w:tcPr>
+            <w:tcW w:w="1913" w:type="dxa"/>
+          </w:tcPr>
+          <w:p>
+            <w:pPr>
+              <w:spacing w:after="0" w:line="259" w:lineRule="auto"/>
+              <w:ind w:left="0" w:right="0" w:firstLine="0"/>
+              <w:jc w:val="left"/>
+            </w:pPr>
+            <w:r>
+              <w:t>4</w:t>
+            </w:r>
+          </w:p>
+        </w:tc>
+        <w:tc>
+          <w:tcPr>
+            <w:tcW w:w="1913" w:type="dxa"/>
+          </w:tcPr>
+          <w:p>
+            <w:pPr>
+              <w:spacing w:after="0" w:line="259" w:lineRule="auto"/>
+              <w:ind w:left="0" w:right="0" w:firstLine="0"/>
+              <w:jc w:val="left"/>
+            </w:pPr>
+            <w:r>
+              <w:t>1’000.000</w:t>
+            </w:r>
+          </w:p>
+        </w:tc>
+        <w:tc>
+          <w:tcPr>
+            <w:tcW w:w="1913" w:type="dxa"/>
+          </w:tcPr>
+          <w:p>
+            <w:pPr>
+              <w:spacing w:after="0" w:line="259" w:lineRule="auto"/>
+              <w:ind w:left="0" w:right="0" w:firstLine="0"/>
+              <w:jc w:val="left"/>
+            </w:pPr>
+            <w:r>
+              <w:t>40</w:t>
+            </w:r>
+          </w:p>
+        </w:tc>
+        <w:tc>
+          <w:tcPr>
+            <w:tcW w:w="1913" w:type="dxa"/>
+          </w:tcPr>
+          <w:p>
+            <w:pPr>
+              <w:spacing w:after="0" w:line="259" w:lineRule="auto"/>
+              <w:ind w:left="0" w:right="0" w:firstLine="0"/>
+              <w:jc w:val="left"/>
+            </w:pPr>
+            <w:r>
+              <w:t>10</w:t>
+            </w:r>
+          </w:p>
+        </w:tc>
+        <w:tc>
+          <w:tcPr>
+            <w:tcW w:w="1914" w:type="dxa"/>
+          </w:tcPr>
+          <w:p>
+            <w:pPr>
+              <w:spacing w:after="0" w:line="259" w:lineRule="auto"/>
+              <w:ind w:left="0" w:right="0" w:firstLine="0"/>
+              <w:jc w:val="left"/>
+            </w:pPr>
+            <w:r>
+              <w:t>800.000</w:t>
+            </w:r>
+          </w:p>
+        </w:tc>
+      </w:tr>
+      <w:tr>
+        <w:tc>
+          <w:tcPr>
+            <w:tcW w:w="1913" w:type="dxa"/>
+          </w:tcPr>
+          <w:p>
+            <w:pPr>
+              <w:spacing w:after="0" w:line="259" w:lineRule="auto"/>
+              <w:ind w:left="0" w:right="0" w:firstLine="0"/>
+              <w:jc w:val="left"/>
+            </w:pPr>
+            <w:r>
+              <w:t>4</w:t>
+            </w:r>
+          </w:p>
+        </w:tc>
+        <w:tc>
+          <w:tcPr>
+            <w:tcW w:w="1913" w:type="dxa"/>
+          </w:tcPr>
+          <w:p>
+            <w:pPr>
+              <w:spacing w:after="0" w:line="259" w:lineRule="auto"/>
+              <w:ind w:left="0" w:right="0" w:firstLine="0"/>
+              <w:jc w:val="left"/>
+            </w:pPr>
+            <w:r>
+              <w:t>1’000.000</w:t>
+            </w:r>
+          </w:p>
+        </w:tc>
+        <w:tc>
+          <w:tcPr>
+            <w:tcW w:w="1913" w:type="dxa"/>
+          </w:tcPr>
+          <w:p>
+            <w:pPr>
+              <w:spacing w:after="0" w:line="259" w:lineRule="auto"/>
+              <w:ind w:left="0" w:right="0" w:firstLine="0"/>
+              <w:jc w:val="left"/>
+            </w:pPr>
+            <w:r>
+              <w:t>100</w:t>
+            </w:r>
+          </w:p>
+        </w:tc>
+        <w:tc>
+          <w:tcPr>
+            <w:tcW w:w="1913" w:type="dxa"/>
+          </w:tcPr>
+          <w:p>
+            <w:pPr>
+              <w:spacing w:after="0" w:line="259" w:lineRule="auto"/>
+              <w:ind w:left="0" w:right="0" w:firstLine="0"/>
+              <w:jc w:val="left"/>
+            </w:pPr>
+            <w:r>
+              <w:t>17</w:t>
+            </w:r>
+          </w:p>
+        </w:tc>
+        <w:tc>
+          <w:tcPr>
+            <w:tcW w:w="1914" w:type="dxa"/>
+          </w:tcPr>
+          <w:p>
+            <w:pPr>
+              <w:spacing w:after="0" w:line="259" w:lineRule="auto"/>
+              <w:ind w:left="0" w:right="0" w:firstLine="0"/>
+              <w:jc w:val="left"/>
+            </w:pPr>
+            <w:r>
+              <w:t>800.000</w:t>
+            </w:r>
+          </w:p>
+        </w:tc>
+      </w:tr>
+      <w:tr>
+        <w:tc>
+          <w:tcPr>
+            <w:tcW w:w="1913" w:type="dxa"/>
+          </w:tcPr>
+          <w:p>
+            <w:pPr>
+              <w:spacing w:after="0" w:line="259" w:lineRule="auto"/>
+              <w:ind w:left="0" w:right="0" w:firstLine="0"/>
+              <w:jc w:val="left"/>
+            </w:pPr>
+            <w:r>
+              <w:t>5</w:t>
+            </w:r>
+          </w:p>
+        </w:tc>
+        <w:tc>
+          <w:tcPr>
+            <w:tcW w:w="1913" w:type="dxa"/>
+          </w:tcPr>
+          <w:p>
+            <w:pPr>
+              <w:spacing w:after="0" w:line="259" w:lineRule="auto"/>
+              <w:ind w:left="0" w:right="0" w:firstLine="0"/>
+              <w:jc w:val="left"/>
+            </w:pPr>
+            <w:r>
+              <w:t>1’000.000</w:t>
+            </w:r>
+          </w:p>
+        </w:tc>
+        <w:tc>
+          <w:tcPr>
+            <w:tcW w:w="1913" w:type="dxa"/>
+          </w:tcPr>
+          <w:p>
+            <w:pPr>
+              <w:spacing w:after="0" w:line="259" w:lineRule="auto"/>
+              <w:ind w:left="0" w:right="0" w:firstLine="0"/>
+              <w:jc w:val="left"/>
+            </w:pPr>
+            <w:r>
+              <w:t>0</w:t>
+            </w:r>
+          </w:p>
+        </w:tc>
+        <w:tc>
+          <w:tcPr>
+            <w:tcW w:w="1913" w:type="dxa"/>
+          </w:tcPr>
+          <w:p>
+            <w:pPr>
+              <w:spacing w:after="0" w:line="259" w:lineRule="auto"/>
+              <w:ind w:left="0" w:right="0" w:firstLine="0"/>
+              <w:jc w:val="left"/>
+            </w:pPr>
+            <w:r>
+              <w:t>66</w:t>
+            </w:r>
+          </w:p>
+        </w:tc>
+        <w:tc>
+          <w:tcPr>
+            <w:tcW w:w="1914" w:type="dxa"/>
+          </w:tcPr>
+          <w:p>
+            <w:pPr>
+              <w:spacing w:after="0" w:line="259" w:lineRule="auto"/>
+              <w:ind w:left="0" w:right="0" w:firstLine="0"/>
+              <w:jc w:val="left"/>
+            </w:pPr>
+            <w:r>
+              <w:t>920.000</w:t>
+            </w:r>
+          </w:p>
+        </w:tc>
+      </w:tr>
+      <w:tr>
+        <w:tc>
+          <w:tcPr>
+            <w:tcW w:w="1913" w:type="dxa"/>
+          </w:tcPr>
+          <w:p>
+            <w:pPr>
+              <w:spacing w:after="0" w:line="259" w:lineRule="auto"/>
+              <w:ind w:left="0" w:right="0" w:firstLine="0"/>
+              <w:jc w:val="left"/>
+            </w:pPr>
+            <w:r>
+              <w:t>5</w:t>
+            </w:r>
+          </w:p>
+        </w:tc>
+        <w:tc>
+          <w:tcPr>
+            <w:tcW w:w="1913" w:type="dxa"/>
+          </w:tcPr>
+          <w:p>
+            <w:pPr>
+              <w:spacing w:after="0" w:line="259" w:lineRule="auto"/>
+              <w:ind w:left="0" w:right="0" w:firstLine="0"/>
+              <w:jc w:val="left"/>
+            </w:pPr>
+            <w:r>
+              <w:t>1’000.000</w:t>
+            </w:r>
+          </w:p>
+        </w:tc>
+        <w:tc>
+          <w:tcPr>
+            <w:tcW w:w="1913" w:type="dxa"/>
+          </w:tcPr>
+          <w:p>
+            <w:pPr>
+              <w:spacing w:after="0" w:line="259" w:lineRule="auto"/>
+              <w:ind w:left="0" w:right="0" w:firstLine="0"/>
+              <w:jc w:val="left"/>
+            </w:pPr>
+            <w:r>
+              <w:t>10</w:t>
+            </w:r>
+          </w:p>
+        </w:tc>
+        <w:tc>
+          <w:tcPr>
+            <w:tcW w:w="1913" w:type="dxa"/>
+          </w:tcPr>
+          <w:p>
+            <w:pPr>
+              <w:spacing w:after="0" w:line="259" w:lineRule="auto"/>
+              <w:ind w:left="0" w:right="0" w:firstLine="0"/>
+              <w:jc w:val="left"/>
+            </w:pPr>
+            <w:r>
+              <w:t>100</w:t>
+            </w:r>
+          </w:p>
+        </w:tc>
+        <w:tc>
+          <w:tcPr>
+            <w:tcW w:w="1914" w:type="dxa"/>
+          </w:tcPr>
+          <w:p>
+            <w:pPr>
+              <w:spacing w:after="0" w:line="259" w:lineRule="auto"/>
+              <w:ind w:left="0" w:right="0" w:firstLine="0"/>
+              <w:jc w:val="left"/>
+            </w:pPr>
+            <w:r>
+              <w:t>920.000</w:t>
+            </w:r>
+          </w:p>
+        </w:tc>
+      </w:tr>
+      <w:tr>
+        <w:tc>
+          <w:tcPr>
+            <w:tcW w:w="1913" w:type="dxa"/>
+          </w:tcPr>
+          <w:p>
+            <w:pPr>
+              <w:spacing w:after="0" w:line="259" w:lineRule="auto"/>
+              <w:ind w:left="0" w:right="0" w:firstLine="0"/>
+              <w:jc w:val="left"/>
+            </w:pPr>
+            <w:r>
+              <w:t>5</w:t>
+            </w:r>
+          </w:p>
+        </w:tc>
+        <w:tc>
+          <w:tcPr>
+            <w:tcW w:w="1913" w:type="dxa"/>
+          </w:tcPr>
+          <w:p>
+            <w:pPr>
+              <w:spacing w:after="0" w:line="259" w:lineRule="auto"/>
+              <w:ind w:left="0" w:right="0" w:firstLine="0"/>
+              <w:jc w:val="left"/>
+            </w:pPr>
+            <w:r>
+              <w:t>1’000.000</w:t>
+            </w:r>
+          </w:p>
+        </w:tc>
+        <w:tc>
+          <w:tcPr>
+            <w:tcW w:w="1913" w:type="dxa"/>
+          </w:tcPr>
+          <w:p>
+            <w:pPr>
+              <w:spacing w:after="0" w:line="259" w:lineRule="auto"/>
+              <w:ind w:left="0" w:right="0" w:firstLine="0"/>
+              <w:jc w:val="left"/>
+            </w:pPr>
+            <w:r>
+              <w:t>20</w:t>
+            </w:r>
+          </w:p>
+        </w:tc>
+        <w:tc>
+          <w:tcPr>
+            <w:tcW w:w="1913" w:type="dxa"/>
+          </w:tcPr>
+          <w:p>
+            <w:pPr>
+              <w:spacing w:after="0" w:line="259" w:lineRule="auto"/>
+              <w:ind w:left="0" w:right="0" w:firstLine="0"/>
+              <w:jc w:val="left"/>
+            </w:pPr>
+            <w:r>
+              <w:t>134</w:t>
+            </w:r>
+          </w:p>
+        </w:tc>
+        <w:tc>
+          <w:tcPr>
+            <w:tcW w:w="1914" w:type="dxa"/>
+          </w:tcPr>
+          <w:p>
+            <w:pPr>
+              <w:spacing w:after="0" w:line="259" w:lineRule="auto"/>
+              <w:ind w:left="0" w:right="0" w:firstLine="0"/>
+              <w:jc w:val="left"/>
+            </w:pPr>
+            <w:r>
+              <w:t>920.000</w:t>
+            </w:r>
+          </w:p>
+        </w:tc>
+      </w:tr>
+      <w:tr>
+        <w:tc>
+          <w:tcPr>
+            <w:tcW w:w="1913" w:type="dxa"/>
+          </w:tcPr>
+          <w:p>
+            <w:pPr>
+              <w:spacing w:after="0" w:line="259" w:lineRule="auto"/>
+              <w:ind w:left="0" w:right="0" w:firstLine="0"/>
+              <w:jc w:val="left"/>
+            </w:pPr>
+            <w:r>
+              <w:t>6</w:t>
+            </w:r>
+          </w:p>
+        </w:tc>
+        <w:tc>
+          <w:tcPr>
+            <w:tcW w:w="1913" w:type="dxa"/>
+          </w:tcPr>
+          <w:p>
+            <w:pPr>
+              <w:spacing w:after="0" w:line="259" w:lineRule="auto"/>
+              <w:ind w:left="0" w:right="0" w:firstLine="0"/>
+              <w:jc w:val="left"/>
+            </w:pPr>
+            <w:r>
+              <w:t>1’000.000</w:t>
+            </w:r>
+          </w:p>
+        </w:tc>
+        <w:tc>
+          <w:tcPr>
+            <w:tcW w:w="1913" w:type="dxa"/>
+          </w:tcPr>
+          <w:p>
+            <w:pPr>
+              <w:spacing w:after="0" w:line="259" w:lineRule="auto"/>
+              <w:ind w:left="0" w:right="0" w:firstLine="0"/>
+              <w:jc w:val="left"/>
+            </w:pPr>
+            <w:r>
+              <w:t>21</w:t>
+            </w:r>
+          </w:p>
+        </w:tc>
+        <w:tc>
+          <w:tcPr>
+            <w:tcW w:w="1913" w:type="dxa"/>
+          </w:tcPr>
+          <w:p>
+            <w:pPr>
+              <w:spacing w:after="0" w:line="259" w:lineRule="auto"/>
+              <w:ind w:left="0" w:right="0" w:firstLine="0"/>
+              <w:jc w:val="left"/>
+            </w:pPr>
+            <w:r>
+              <w:t>66</w:t>
+            </w:r>
+          </w:p>
+        </w:tc>
+        <w:tc>
+          <w:tcPr>
+            <w:tcW w:w="1914" w:type="dxa"/>
+          </w:tcPr>
+          <w:p>
+            <w:pPr>
+              <w:spacing w:after="0" w:line="259" w:lineRule="auto"/>
+              <w:ind w:left="0" w:right="0" w:firstLine="0"/>
+              <w:jc w:val="left"/>
+            </w:pPr>
+            <w:r>
+              <w:t>770.000</w:t>
+            </w:r>
+          </w:p>
+        </w:tc>
+      </w:tr>
+      <w:tr>
+        <w:tc>
+          <w:tcPr>
+            <w:tcW w:w="1913" w:type="dxa"/>
+          </w:tcPr>
+          <w:p>
+            <w:pPr>
+              <w:spacing w:after="0" w:line="259" w:lineRule="auto"/>
+              <w:ind w:left="0" w:right="0" w:firstLine="0"/>
+              <w:jc w:val="left"/>
+            </w:pPr>
+            <w:r>
+              <w:t>6</w:t>
+            </w:r>
+          </w:p>
+        </w:tc>
+        <w:tc>
+          <w:tcPr>
+            <w:tcW w:w="1913" w:type="dxa"/>
+          </w:tcPr>
+          <w:p>
+            <w:pPr>
+              <w:spacing w:after="0" w:line="259" w:lineRule="auto"/>
+              <w:ind w:left="0" w:right="0" w:firstLine="0"/>
+              <w:jc w:val="left"/>
+            </w:pPr>
+            <w:r>
+              <w:t>1’000.000</w:t>
+            </w:r>
+          </w:p>
+        </w:tc>
+        <w:tc>
+          <w:tcPr>
+            <w:tcW w:w="1913" w:type="dxa"/>
+          </w:tcPr>
+          <w:p>
+            <w:pPr>
+              <w:spacing w:after="0" w:line="259" w:lineRule="auto"/>
+              <w:ind w:left="0" w:right="0" w:firstLine="0"/>
+              <w:jc w:val="left"/>
+            </w:pPr>
+            <w:r>
+              <w:t>40</w:t>
+            </w:r>
+          </w:p>
+        </w:tc>
+        <w:tc>
+          <w:tcPr>
+            <w:tcW w:w="1913" w:type="dxa"/>
+          </w:tcPr>
+          <w:p>
+            <w:pPr>
+              <w:spacing w:after="0" w:line="259" w:lineRule="auto"/>
+              <w:ind w:left="0" w:right="0" w:firstLine="0"/>
+              <w:jc w:val="left"/>
+            </w:pPr>
+            <w:r>
+              <w:t>100</w:t>
+            </w:r>
+          </w:p>
+        </w:tc>
+        <w:tc>
+          <w:tcPr>
+            <w:tcW w:w="1914" w:type="dxa"/>
+          </w:tcPr>
+          <w:p>
+            <w:pPr>
+              <w:spacing w:after="0" w:line="259" w:lineRule="auto"/>
+              <w:ind w:left="0" w:right="0" w:firstLine="0"/>
+              <w:jc w:val="left"/>
+            </w:pPr>
+            <w:r>
+              <w:t>770.000</w:t>
+            </w:r>
+          </w:p>
+        </w:tc>
+      </w:tr>
+      <w:tr>
+        <w:tc>
+          <w:tcPr>
+            <w:tcW w:w="1913" w:type="dxa"/>
+          </w:tcPr>
+          <w:p>
+            <w:pPr>
+              <w:spacing w:after="0" w:line="259" w:lineRule="auto"/>
+              <w:ind w:left="0" w:right="0" w:firstLine="0"/>
+              <w:jc w:val="left"/>
+            </w:pPr>
+            <w:r>
+              <w:t>6</w:t>
+            </w:r>
+          </w:p>
+        </w:tc>
+        <w:tc>
+          <w:tcPr>
+            <w:tcW w:w="1913" w:type="dxa"/>
+          </w:tcPr>
+          <w:p>
+            <w:pPr>
+              <w:spacing w:after="0" w:line="259" w:lineRule="auto"/>
+              <w:ind w:left="0" w:right="0" w:firstLine="0"/>
+              <w:jc w:val="left"/>
+            </w:pPr>
+            <w:r>
+              <w:t>1’000.000</w:t>
+            </w:r>
+          </w:p>
+        </w:tc>
+        <w:tc>
+          <w:tcPr>
+            <w:tcW w:w="1913" w:type="dxa"/>
+          </w:tcPr>
+          <w:p>
+            <w:pPr>
+              <w:spacing w:after="0" w:line="259" w:lineRule="auto"/>
+              <w:ind w:left="0" w:right="0" w:firstLine="0"/>
+              <w:jc w:val="left"/>
+            </w:pPr>
+            <w:r>
+              <w:t>100</w:t>
+            </w:r>
+          </w:p>
+        </w:tc>
+        <w:tc>
+          <w:tcPr>
+            <w:tcW w:w="1913" w:type="dxa"/>
+          </w:tcPr>
+          <w:p>
+            <w:pPr>
+              <w:spacing w:after="0" w:line="259" w:lineRule="auto"/>
+              <w:ind w:left="0" w:right="0" w:firstLine="0"/>
+              <w:jc w:val="left"/>
+            </w:pPr>
+            <w:r>
+              <w:t>134</w:t>
+            </w:r>
+          </w:p>
+        </w:tc>
+        <w:tc>
+          <w:tcPr>
+            <w:tcW w:w="1914" w:type="dxa"/>
+          </w:tcPr>
+          <w:p>
+            <w:pPr>
+              <w:spacing w:after="0" w:line="259" w:lineRule="auto"/>
+              <w:ind w:left="0" w:right="0" w:firstLine="0"/>
+              <w:jc w:val="left"/>
+            </w:pPr>
+            <w:r>
+              <w:t>770.000</w:t>
+            </w:r>
           </w:p>
         </w:tc>
       </w:tr>

</xml_diff>